<commit_message>
Laravel 前端npm run watch-poll 编译的坑
</commit_message>
<xml_diff>
--- a/static_pages_1129.docx
+++ b/static_pages_1129.docx
@@ -188,8 +188,6 @@
           <w:rFonts w:hint="eastAsia"/>
         </w:rPr>
       </w:pPr>
-      <w:bookmarkStart w:id="0" w:name="_GoBack"/>
-      <w:bookmarkEnd w:id="0"/>
     </w:p>
     <w:p>
       <w:pPr>
@@ -387,8 +385,12 @@
     <w:p>
       <w:pPr>
         <w:pStyle w:val="2"/>
-        <w:rPr>
-          <w:rFonts w:hint="eastAsia" w:eastAsiaTheme="minorEastAsia"/>
+        <w:numPr>
+          <w:ilvl w:val="0"/>
+          <w:numId w:val="1"/>
+        </w:numPr>
+        <w:rPr>
+          <w:rFonts w:hint="eastAsia"/>
           <w:lang w:val="en-US" w:eastAsia="zh-CN"/>
         </w:rPr>
       </w:pPr>
@@ -397,14 +399,103 @@
           <w:rFonts w:hint="eastAsia"/>
           <w:lang w:val="en-US" w:eastAsia="zh-CN"/>
         </w:rPr>
-        <w:t>5、我们可以使用php artisan 来进行一系列的操作，但要注意的是当前的项目下操作，比如我们这是在sample项目的。</w:t>
-      </w:r>
+        <w:t>我们可以使用php artisan 来进行一系列的操作，但要注意的是当前的项目下操作，比如我们这是在sample项目的。</w:t>
+      </w:r>
+    </w:p>
+    <w:p>
+      <w:pPr>
+        <w:pStyle w:val="2"/>
+        <w:numPr>
+          <w:numId w:val="0"/>
+        </w:numPr>
+        <w:rPr>
+          <w:rFonts w:hint="eastAsia"/>
+          <w:lang w:val="en-US" w:eastAsia="zh-CN"/>
+        </w:rPr>
+      </w:pPr>
+    </w:p>
+    <w:p>
+      <w:pPr>
+        <w:pStyle w:val="2"/>
+        <w:numPr>
+          <w:ilvl w:val="0"/>
+          <w:numId w:val="1"/>
+        </w:numPr>
+        <w:rPr>
+          <w:rFonts w:hint="eastAsia"/>
+          <w:lang w:val="en-US" w:eastAsia="zh-CN"/>
+        </w:rPr>
+      </w:pPr>
+      <w:r>
+        <w:rPr>
+          <w:rFonts w:hint="eastAsia"/>
+          <w:lang w:val="en-US" w:eastAsia="zh-CN"/>
+        </w:rPr>
+        <w:t>在git中 git checkout -b new_branch_name(或者 git branch new_name)来进行创建分支</w:t>
+      </w:r>
+    </w:p>
+    <w:p>
+      <w:pPr>
+        <w:pStyle w:val="2"/>
+        <w:widowControl w:val="0"/>
+        <w:numPr>
+          <w:numId w:val="0"/>
+        </w:numPr>
+        <w:jc w:val="both"/>
+        <w:rPr>
+          <w:rFonts w:hint="eastAsia"/>
+          <w:lang w:val="en-US" w:eastAsia="zh-CN"/>
+        </w:rPr>
+      </w:pPr>
+    </w:p>
+    <w:p>
+      <w:pPr>
+        <w:pStyle w:val="2"/>
+        <w:widowControl w:val="0"/>
+        <w:numPr>
+          <w:numId w:val="0"/>
+        </w:numPr>
+        <w:jc w:val="both"/>
+        <w:rPr>
+          <w:rFonts w:hint="eastAsia"/>
+          <w:lang w:val="en-US" w:eastAsia="zh-CN"/>
+        </w:rPr>
+      </w:pPr>
+      <w:r>
+        <w:rPr>
+          <w:rFonts w:hint="eastAsia"/>
+          <w:lang w:val="en-US" w:eastAsia="zh-CN"/>
+        </w:rPr>
+        <w:t>7、yarn install --no-bin-links 这个是在虚拟机的项目下运行的，而 npm run watch-poll是必须要运行着的，因为这个是来监控css,js文件被修改保存后，自动编译保存到public 下的css或者js。</w:t>
+      </w:r>
+      <w:bookmarkStart w:id="0" w:name="_GoBack"/>
+      <w:bookmarkEnd w:id="0"/>
     </w:p>
     <w:sectPr>
       <w:cols w:space="0" w:num="1"/>
     </w:sectPr>
   </w:body>
 </w:document>
+</file>
+
+<file path=word/numbering.xml><?xml version="1.0" encoding="utf-8"?>
+<w:numbering xmlns:wpc="http://schemas.microsoft.com/office/word/2010/wordprocessingCanvas" xmlns:mc="http://schemas.openxmlformats.org/markup-compatibility/2006" xmlns:o="urn:schemas-microsoft-com:office:office" xmlns:r="http://schemas.openxmlformats.org/officeDocument/2006/relationships" xmlns:m="http://schemas.openxmlformats.org/officeDocument/2006/math" xmlns:v="urn:schemas-microsoft-com:vml" xmlns:wp14="http://schemas.microsoft.com/office/word/2010/wordprocessingDrawing" xmlns:wp="http://schemas.openxmlformats.org/drawingml/2006/wordprocessingDrawing" xmlns:w10="urn:schemas-microsoft-com:office:word" xmlns:w="http://schemas.openxmlformats.org/wordprocessingml/2006/main" xmlns:w14="http://schemas.microsoft.com/office/word/2010/wordml" xmlns:wpg="http://schemas.microsoft.com/office/word/2010/wordprocessingGroup" xmlns:wpi="http://schemas.microsoft.com/office/word/2010/wordprocessingInk" xmlns:wne="http://schemas.microsoft.com/office/word/2006/wordml" xmlns:wps="http://schemas.microsoft.com/office/word/2010/wordprocessingShape" mc:Ignorable="w14 wp14">
+  <w:abstractNum w:abstractNumId="0">
+    <w:nsid w:val="5A1ECA5D"/>
+    <w:multiLevelType w:val="singleLevel"/>
+    <w:tmpl w:val="5A1ECA5D"/>
+    <w:lvl w:ilvl="0" w:tentative="0">
+      <w:start w:val="5"/>
+      <w:numFmt w:val="decimal"/>
+      <w:suff w:val="nothing"/>
+      <w:lvlText w:val="%1、"/>
+      <w:lvlJc w:val="left"/>
+    </w:lvl>
+  </w:abstractNum>
+  <w:num w:numId="1">
+    <w:abstractNumId w:val="0"/>
+  </w:num>
+</w:numbering>
 </file>
 
 <file path=word/styles.xml><?xml version="1.0" encoding="utf-8"?>

</xml_diff>